<commit_message>
Diagramas agregados | Avance
</commit_message>
<xml_diff>
--- a/Proyecto Final Ingenieria Web 2025-2.docx
+++ b/Proyecto Final Ingenieria Web 2025-2.docx
@@ -5,11 +5,13 @@
     <w:p>
       <w:pPr>
         <w:pStyle w:val="Ttulo"/>
+        <w:ind w:firstLine="720"/>
         <w:rPr>
           <w:rFonts w:cs="Times New Roman (Títulos en alf"/>
           <w:lang w:val="es-ES"/>
         </w:rPr>
       </w:pPr>
+      <w:bookmarkStart w:id="0" w:name="_Hlk213784766"/>
       <w:r>
         <w:rPr>
           <w:rFonts w:cs="Times New Roman (Títulos en alf"/>
@@ -102,6 +104,7 @@
         <w:t>specífico</w:t>
       </w:r>
     </w:p>
+    <w:bookmarkEnd w:id="0"/>
     <w:p>
       <w:pPr>
         <w:pStyle w:val="Ttulo1"/>
@@ -593,6 +596,7 @@
         <w:rPr>
           <w:lang w:val="es-ES"/>
         </w:rPr>
+        <w:lastRenderedPageBreak/>
         <w:t>Presentación oral, claridad expositiva y dominio del tema</w:t>
       </w:r>
     </w:p>
@@ -607,7 +611,6 @@
         <w:rPr>
           <w:lang w:val="es-ES"/>
         </w:rPr>
-        <w:lastRenderedPageBreak/>
         <w:t>Modalidad de Trabajo</w:t>
       </w:r>
     </w:p>
@@ -1357,7 +1360,7 @@
   <w:abstractNum w:abstractNumId="8" w15:restartNumberingAfterBreak="0">
     <w:nsid w:val="FFFFFF89"/>
     <w:multiLevelType w:val="singleLevel"/>
-    <w:tmpl w:val="29761A62"/>
+    <w:tmpl w:val="6AD286E0"/>
     <w:lvl w:ilvl="0">
       <w:start w:val="1"/>
       <w:numFmt w:val="bullet"/>

</xml_diff>